<commit_message>
sas update due to crs/srs
</commit_message>
<xml_diff>
--- a/PROJECT/System Architecture Specification/TINF19C_SAS_Team_3_v0.3.docx
+++ b/PROJECT/System Architecture Specification/TINF19C_SAS_Team_3_v0.3.docx
@@ -90,9 +90,8 @@
           <w:szCs w:val="44"/>
           <w:lang w:val="en-GB"/>
         </w:rPr>
-        <w:t>(</w:t>
-      </w:r>
-      <w:proofErr w:type="spellStart"/>
+        <w:t>(Architektu</w:t>
+      </w:r>
       <w:r>
         <w:rPr>
           <w:rFonts w:cstheme="minorHAnsi"/>
@@ -102,7 +101,7 @@
           <w:szCs w:val="44"/>
           <w:lang w:val="en-GB"/>
         </w:rPr>
-        <w:t>Architektu</w:t>
+        <w:t>r</w:t>
       </w:r>
       <w:r>
         <w:rPr>
@@ -113,30 +112,7 @@
           <w:szCs w:val="44"/>
           <w:lang w:val="en-GB"/>
         </w:rPr>
-        <w:t>r</w:t>
-      </w:r>
-      <w:r>
-        <w:rPr>
-          <w:rFonts w:cstheme="minorHAnsi"/>
-          <w:b/>
-          <w:bCs/>
-          <w:sz w:val="44"/>
-          <w:szCs w:val="44"/>
-          <w:lang w:val="en-GB"/>
-        </w:rPr>
-        <w:t>spezifikation</w:t>
-      </w:r>
-      <w:proofErr w:type="spellEnd"/>
-      <w:r>
-        <w:rPr>
-          <w:rFonts w:cstheme="minorHAnsi"/>
-          <w:b/>
-          <w:bCs/>
-          <w:sz w:val="44"/>
-          <w:szCs w:val="44"/>
-          <w:lang w:val="en-GB"/>
-        </w:rPr>
-        <w:t>)</w:t>
+        <w:t>spezifikation)</w:t>
       </w:r>
     </w:p>
     <w:p>
@@ -200,31 +176,7 @@
           <w:szCs w:val="28"/>
           <w:lang w:val="en-GB"/>
         </w:rPr>
-        <w:t xml:space="preserve">C, SWE I </w:t>
-      </w:r>
-      <w:proofErr w:type="spellStart"/>
-      <w:r>
-        <w:rPr>
-          <w:rFonts w:cstheme="minorHAnsi"/>
-          <w:i w:val="0"/>
-          <w:iCs w:val="0"/>
-          <w:sz w:val="28"/>
-          <w:szCs w:val="28"/>
-          <w:lang w:val="en-GB"/>
-        </w:rPr>
-        <w:t>Praxisprojekt</w:t>
-      </w:r>
-      <w:proofErr w:type="spellEnd"/>
-      <w:r>
-        <w:rPr>
-          <w:rFonts w:cstheme="minorHAnsi"/>
-          <w:i w:val="0"/>
-          <w:iCs w:val="0"/>
-          <w:sz w:val="28"/>
-          <w:szCs w:val="28"/>
-          <w:lang w:val="en-GB"/>
-        </w:rPr>
-        <w:t xml:space="preserve"> 20</w:t>
+        <w:t>C, SWE I Praxisprojekt 20</w:t>
       </w:r>
       <w:r>
         <w:rPr>
@@ -713,7 +665,6 @@
         </w:rPr>
         <w:t>(</w:t>
       </w:r>
-      <w:proofErr w:type="spellStart"/>
       <w:r>
         <w:rPr>
           <w:rFonts w:eastAsia="Calibri" w:cstheme="minorHAnsi"/>
@@ -723,9 +674,8 @@
           <w:szCs w:val="22"/>
           <w:lang w:val="en-GB"/>
         </w:rPr>
-        <w:t>Niklas</w:t>
-      </w:r>
-      <w:proofErr w:type="spellEnd"/>
+        <w:t>Niklas Huber, Niclas Hörber, Daniel Zichler, Kay Knöpfle, Nico Fischer</w:t>
+      </w:r>
       <w:r>
         <w:rPr>
           <w:rFonts w:eastAsia="Calibri" w:cstheme="minorHAnsi"/>
@@ -735,113 +685,6 @@
           <w:szCs w:val="22"/>
           <w:lang w:val="en-GB"/>
         </w:rPr>
-        <w:t xml:space="preserve"> Huber, </w:t>
-      </w:r>
-      <w:proofErr w:type="spellStart"/>
-      <w:r>
-        <w:rPr>
-          <w:rFonts w:eastAsia="Calibri" w:cstheme="minorHAnsi"/>
-          <w:i w:val="0"/>
-          <w:iCs w:val="0"/>
-          <w:sz w:val="22"/>
-          <w:szCs w:val="22"/>
-          <w:lang w:val="en-GB"/>
-        </w:rPr>
-        <w:t>Niclas</w:t>
-      </w:r>
-      <w:proofErr w:type="spellEnd"/>
-      <w:r>
-        <w:rPr>
-          <w:rFonts w:eastAsia="Calibri" w:cstheme="minorHAnsi"/>
-          <w:i w:val="0"/>
-          <w:iCs w:val="0"/>
-          <w:sz w:val="22"/>
-          <w:szCs w:val="22"/>
-          <w:lang w:val="en-GB"/>
-        </w:rPr>
-        <w:t xml:space="preserve"> </w:t>
-      </w:r>
-      <w:proofErr w:type="spellStart"/>
-      <w:r>
-        <w:rPr>
-          <w:rFonts w:eastAsia="Calibri" w:cstheme="minorHAnsi"/>
-          <w:i w:val="0"/>
-          <w:iCs w:val="0"/>
-          <w:sz w:val="22"/>
-          <w:szCs w:val="22"/>
-          <w:lang w:val="en-GB"/>
-        </w:rPr>
-        <w:t>Hörber</w:t>
-      </w:r>
-      <w:proofErr w:type="spellEnd"/>
-      <w:r>
-        <w:rPr>
-          <w:rFonts w:eastAsia="Calibri" w:cstheme="minorHAnsi"/>
-          <w:i w:val="0"/>
-          <w:iCs w:val="0"/>
-          <w:sz w:val="22"/>
-          <w:szCs w:val="22"/>
-          <w:lang w:val="en-GB"/>
-        </w:rPr>
-        <w:t xml:space="preserve">, Daniel </w:t>
-      </w:r>
-      <w:proofErr w:type="spellStart"/>
-      <w:r>
-        <w:rPr>
-          <w:rFonts w:eastAsia="Calibri" w:cstheme="minorHAnsi"/>
-          <w:i w:val="0"/>
-          <w:iCs w:val="0"/>
-          <w:sz w:val="22"/>
-          <w:szCs w:val="22"/>
-          <w:lang w:val="en-GB"/>
-        </w:rPr>
-        <w:t>Zichler</w:t>
-      </w:r>
-      <w:proofErr w:type="spellEnd"/>
-      <w:r>
-        <w:rPr>
-          <w:rFonts w:eastAsia="Calibri" w:cstheme="minorHAnsi"/>
-          <w:i w:val="0"/>
-          <w:iCs w:val="0"/>
-          <w:sz w:val="22"/>
-          <w:szCs w:val="22"/>
-          <w:lang w:val="en-GB"/>
-        </w:rPr>
-        <w:t xml:space="preserve">, Kay </w:t>
-      </w:r>
-      <w:proofErr w:type="spellStart"/>
-      <w:r>
-        <w:rPr>
-          <w:rFonts w:eastAsia="Calibri" w:cstheme="minorHAnsi"/>
-          <w:i w:val="0"/>
-          <w:iCs w:val="0"/>
-          <w:sz w:val="22"/>
-          <w:szCs w:val="22"/>
-          <w:lang w:val="en-GB"/>
-        </w:rPr>
-        <w:t>Knöpfle</w:t>
-      </w:r>
-      <w:proofErr w:type="spellEnd"/>
-      <w:r>
-        <w:rPr>
-          <w:rFonts w:eastAsia="Calibri" w:cstheme="minorHAnsi"/>
-          <w:i w:val="0"/>
-          <w:iCs w:val="0"/>
-          <w:sz w:val="22"/>
-          <w:szCs w:val="22"/>
-          <w:lang w:val="en-GB"/>
-        </w:rPr>
-        <w:t>, Nico Fischer</w:t>
-      </w:r>
-      <w:r>
-        <w:rPr>
-          <w:rFonts w:eastAsia="Calibri" w:cstheme="minorHAnsi"/>
-          <w:i w:val="0"/>
-          <w:iCs w:val="0"/>
-          <w:sz w:val="22"/>
-          <w:szCs w:val="22"/>
-          <w:lang w:val="en-GB"/>
-        </w:rPr>
         <w:t>)</w:t>
       </w:r>
     </w:p>
@@ -880,7 +723,6 @@
         </w:rPr>
         <w:tab/>
       </w:r>
-      <w:proofErr w:type="spellStart"/>
       <w:r>
         <w:rPr>
           <w:rStyle w:val="Erluterungen"/>
@@ -890,19 +732,7 @@
           <w:szCs w:val="22"/>
           <w:lang w:val="en-GB"/>
         </w:rPr>
-        <w:t>Rotebühlplatz</w:t>
-      </w:r>
-      <w:proofErr w:type="spellEnd"/>
-      <w:r>
-        <w:rPr>
-          <w:rStyle w:val="Erluterungen"/>
-          <w:rFonts w:asciiTheme="minorHAnsi" w:hAnsiTheme="minorHAnsi" w:cstheme="minorHAnsi"/>
-          <w:color w:val="auto"/>
-          <w:sz w:val="22"/>
-          <w:szCs w:val="22"/>
-          <w:lang w:val="en-GB"/>
-        </w:rPr>
-        <w:t xml:space="preserve"> 41</w:t>
+        <w:t>Rotebühlplatz 41</w:t>
       </w:r>
     </w:p>
     <w:p>
@@ -1417,27 +1247,7 @@
                 <w:szCs w:val="22"/>
                 <w:lang w:val="en-GB"/>
               </w:rPr>
-              <w:t xml:space="preserve">updated </w:t>
-            </w:r>
-            <w:proofErr w:type="spellStart"/>
-            <w:r>
-              <w:rPr>
-                <w:rFonts w:cstheme="minorHAnsi"/>
-                <w:sz w:val="22"/>
-                <w:szCs w:val="22"/>
-                <w:lang w:val="en-GB"/>
-              </w:rPr>
-              <w:t>systemdesign</w:t>
-            </w:r>
-            <w:proofErr w:type="spellEnd"/>
-            <w:r>
-              <w:rPr>
-                <w:rFonts w:cstheme="minorHAnsi"/>
-                <w:sz w:val="22"/>
-                <w:szCs w:val="22"/>
-                <w:lang w:val="en-GB"/>
-              </w:rPr>
-              <w:t xml:space="preserve"> / specification</w:t>
+              <w:t>updated systemdesign / specification</w:t>
             </w:r>
           </w:p>
         </w:tc>
@@ -4933,29 +4743,7 @@
           <w:color w:val="000000" w:themeColor="text1"/>
           <w:lang w:val="en-GB"/>
         </w:rPr>
-        <w:t xml:space="preserve">configured using </w:t>
-      </w:r>
-      <w:proofErr w:type="spellStart"/>
-      <w:r>
-        <w:rPr>
-          <w:rStyle w:val="Erluterungen"/>
-          <w:rFonts w:asciiTheme="minorHAnsi" w:hAnsiTheme="minorHAnsi" w:cstheme="minorBidi"/>
-          <w:i w:val="0"/>
-          <w:color w:val="000000" w:themeColor="text1"/>
-          <w:lang w:val="en-GB"/>
-        </w:rPr>
-        <w:t>AutomationML</w:t>
-      </w:r>
-      <w:proofErr w:type="spellEnd"/>
-      <w:r>
-        <w:rPr>
-          <w:rStyle w:val="Erluterungen"/>
-          <w:rFonts w:asciiTheme="minorHAnsi" w:hAnsiTheme="minorHAnsi" w:cstheme="minorBidi"/>
-          <w:i w:val="0"/>
-          <w:color w:val="000000" w:themeColor="text1"/>
-          <w:lang w:val="en-GB"/>
-        </w:rPr>
-        <w:t xml:space="preserve"> / CAEX 3</w:t>
+        <w:t>configured using AutomationML / CAEX 3</w:t>
       </w:r>
       <w:r>
         <w:rPr>
@@ -5090,7 +4878,6 @@
       </w:pPr>
       <w:bookmarkStart w:id="9" w:name="_Toc522173990"/>
       <w:bookmarkStart w:id="10" w:name="_Toc23003001"/>
-      <w:proofErr w:type="spellStart"/>
       <w:r>
         <w:rPr>
           <w:rStyle w:val="Erluterungen"/>
@@ -5102,7 +4889,6 @@
         </w:rPr>
         <w:t>AutomationML</w:t>
       </w:r>
-      <w:proofErr w:type="spellEnd"/>
       <w:r>
         <w:rPr>
           <w:rStyle w:val="Erluterungen"/>
@@ -5121,29 +4907,7 @@
           <w:color w:val="auto"/>
           <w:lang w:val="en-GB"/>
         </w:rPr>
-        <w:t xml:space="preserve">Automation </w:t>
-      </w:r>
-      <w:proofErr w:type="spellStart"/>
-      <w:r>
-        <w:rPr>
-          <w:rStyle w:val="Erluterungen"/>
-          <w:rFonts w:asciiTheme="minorHAnsi" w:hAnsiTheme="minorHAnsi" w:cstheme="minorHAnsi"/>
-          <w:i w:val="0"/>
-          <w:color w:val="auto"/>
-          <w:lang w:val="en-GB"/>
-        </w:rPr>
-        <w:t>Markup</w:t>
-      </w:r>
-      <w:proofErr w:type="spellEnd"/>
-      <w:r>
-        <w:rPr>
-          <w:rStyle w:val="Erluterungen"/>
-          <w:rFonts w:asciiTheme="minorHAnsi" w:hAnsiTheme="minorHAnsi" w:cstheme="minorHAnsi"/>
-          <w:i w:val="0"/>
-          <w:color w:val="auto"/>
-          <w:lang w:val="en-GB"/>
-        </w:rPr>
-        <w:t xml:space="preserve"> Language is an open standard data format for storing and exchanging plant planning data.</w:t>
+        <w:t>Automation Markup Language is an open standard data format for storing and exchanging plant planning data.</w:t>
       </w:r>
       <w:sdt>
         <w:sdtPr>
@@ -5728,7 +5492,6 @@
         </w:rPr>
         <w:t xml:space="preserve"> </w:t>
       </w:r>
-      <w:proofErr w:type="gramStart"/>
       <w:r>
         <w:rPr>
           <w:rFonts w:cstheme="minorHAnsi"/>
@@ -5736,7 +5499,6 @@
         </w:rPr>
         <w:t>start</w:t>
       </w:r>
-      <w:proofErr w:type="gramEnd"/>
       <w:r>
         <w:rPr>
           <w:rFonts w:cstheme="minorHAnsi"/>
@@ -5849,7 +5611,6 @@
         </w:rPr>
         <w:t xml:space="preserve"> logic to interpret the configuration files and </w:t>
       </w:r>
-      <w:proofErr w:type="gramStart"/>
       <w:r>
         <w:rPr>
           <w:rFonts w:cstheme="minorHAnsi"/>
@@ -5862,15 +5623,7 @@
           <w:rFonts w:cstheme="minorHAnsi"/>
           <w:lang w:val="en-GB"/>
         </w:rPr>
-        <w:t xml:space="preserve"> able to</w:t>
-      </w:r>
-      <w:proofErr w:type="gramEnd"/>
-      <w:r>
-        <w:rPr>
-          <w:rFonts w:cstheme="minorHAnsi"/>
-          <w:lang w:val="en-GB"/>
-        </w:rPr>
-        <w:t xml:space="preserve"> create new </w:t>
+        <w:t xml:space="preserve"> able to create new </w:t>
       </w:r>
       <w:r>
         <w:rPr>
@@ -5979,14 +5732,12 @@
         </w:rPr>
         <w:t xml:space="preserve">us and other programmers to </w:t>
       </w:r>
-      <w:proofErr w:type="spellStart"/>
       <w:r>
         <w:t>buil</w:t>
       </w:r>
       <w:r>
         <w:t>d</w:t>
       </w:r>
-      <w:proofErr w:type="spellEnd"/>
       <w:r>
         <w:rPr>
           <w:rFonts w:cstheme="minorHAnsi"/>
@@ -6852,7 +6603,6 @@
       <w:bookmarkStart w:id="25" w:name="_Toc522173997"/>
       <w:bookmarkStart w:id="26" w:name="_Toc23003007"/>
       <w:bookmarkStart w:id="27" w:name="_Toc55828863"/>
-      <w:proofErr w:type="spellStart"/>
       <w:r>
         <w:lastRenderedPageBreak/>
         <w:t>Systemdesign</w:t>
@@ -6860,13 +6610,15 @@
       <w:bookmarkEnd w:id="25"/>
       <w:bookmarkEnd w:id="26"/>
       <w:bookmarkEnd w:id="27"/>
-      <w:proofErr w:type="spellEnd"/>
     </w:p>
     <w:p>
       <w:pPr>
         <w:keepNext/>
       </w:pPr>
       <w:r>
+        <w:rPr>
+          <w:noProof/>
+        </w:rPr>
         <w:drawing>
           <wp:inline distT="0" distB="0" distL="0" distR="0" wp14:anchorId="0E60AA3C" wp14:editId="5BD2BF78">
             <wp:extent cx="5759450" cy="4064635"/>
@@ -6978,35 +6730,7 @@
         <w:rPr>
           <w:lang w:val="en-GB"/>
         </w:rPr>
-        <w:t xml:space="preserve">At first, the user </w:t>
-      </w:r>
-      <w:proofErr w:type="gramStart"/>
-      <w:r>
-        <w:rPr>
-          <w:lang w:val="en-GB"/>
-        </w:rPr>
-        <w:t>has to</w:t>
-      </w:r>
-      <w:proofErr w:type="gramEnd"/>
-      <w:r>
-        <w:rPr>
-          <w:lang w:val="en-GB"/>
-        </w:rPr>
-        <w:t xml:space="preserve"> select a configuration and confirm the </w:t>
-      </w:r>
-      <w:proofErr w:type="spellStart"/>
-      <w:r>
-        <w:rPr>
-          <w:lang w:val="en-GB"/>
-        </w:rPr>
-        <w:t>startup</w:t>
-      </w:r>
-      <w:proofErr w:type="spellEnd"/>
-      <w:r>
-        <w:rPr>
-          <w:lang w:val="en-GB"/>
-        </w:rPr>
-        <w:t xml:space="preserve"> of a new server in the user interface. The UI will pass on the files path to the CAEX parser. Here, the file will be checked for syntax errors and is tried to be interpreted. In case of success, the extracted settings are passed to the server hosting component.</w:t>
+        <w:t>At first, the user has to select a configuration and confirm the startup of a new server in the user interface. The UI will pass on the files path to the CAEX parser. Here, the file will be checked for syntax errors and is tried to be interpreted. In case of success, the extracted settings are passed to the server hosting component.</w:t>
       </w:r>
     </w:p>
     <w:p>
@@ -7091,7 +6815,6 @@
       <w:bookmarkStart w:id="29" w:name="_Toc522173998"/>
       <w:bookmarkStart w:id="30" w:name="_Toc23003008"/>
       <w:bookmarkStart w:id="31" w:name="_Toc55828864"/>
-      <w:proofErr w:type="spellStart"/>
       <w:r>
         <w:lastRenderedPageBreak/>
         <w:t>Subsystemspecification</w:t>
@@ -7099,7 +6822,6 @@
       <w:bookmarkEnd w:id="29"/>
       <w:bookmarkEnd w:id="30"/>
       <w:bookmarkEnd w:id="31"/>
-      <w:proofErr w:type="spellEnd"/>
     </w:p>
     <w:p>
       <w:pPr>
@@ -7329,7 +7051,7 @@
                 <w:color w:val="auto"/>
                 <w:lang w:val="en-GB"/>
               </w:rPr>
-              <w:t>6</w:t>
+              <w:t>4</w:t>
             </w:r>
             <w:r>
               <w:rPr>
@@ -7840,7 +7562,25 @@
                 <w:color w:val="auto"/>
                 <w:lang w:val="en-GB"/>
               </w:rPr>
+              <w:t xml:space="preserve">/LD10/, </w:t>
+            </w:r>
+            <w:r>
+              <w:rPr>
+                <w:rStyle w:val="Erluterungen"/>
+                <w:rFonts w:asciiTheme="minorHAnsi" w:hAnsiTheme="minorHAnsi" w:cstheme="minorHAnsi"/>
+                <w:color w:val="auto"/>
+                <w:lang w:val="en-GB"/>
+              </w:rPr>
               <w:t>/LD20/, /NF20/</w:t>
+            </w:r>
+            <w:r>
+              <w:rPr>
+                <w:rStyle w:val="Erluterungen"/>
+                <w:rFonts w:asciiTheme="minorHAnsi" w:hAnsiTheme="minorHAnsi" w:cstheme="minorHAnsi"/>
+                <w:color w:val="auto"/>
+                <w:lang w:val="en-GB"/>
+              </w:rPr>
+              <w:t>, /LF20/, /LF30/</w:t>
             </w:r>
           </w:p>
         </w:tc>
@@ -8360,7 +8100,7 @@
                 <w:color w:val="auto"/>
                 <w:lang w:val="en-GB"/>
               </w:rPr>
-              <w:t>/LF</w:t>
+              <w:t>/NF10/, /NF30/</w:t>
             </w:r>
             <w:r>
               <w:rPr>
@@ -8369,7 +8109,7 @@
                 <w:color w:val="auto"/>
                 <w:lang w:val="en-GB"/>
               </w:rPr>
-              <w:t>10</w:t>
+              <w:t xml:space="preserve">, </w:t>
             </w:r>
             <w:r>
               <w:rPr>
@@ -8378,7 +8118,7 @@
                 <w:color w:val="auto"/>
                 <w:lang w:val="en-GB"/>
               </w:rPr>
-              <w:t>/</w:t>
+              <w:t xml:space="preserve">/LF30/, </w:t>
             </w:r>
             <w:r>
               <w:rPr>
@@ -8387,7 +8127,7 @@
                 <w:color w:val="auto"/>
                 <w:lang w:val="en-GB"/>
               </w:rPr>
-              <w:t xml:space="preserve">, /LF20/, /LF30/, /NF10/, /NF30/ </w:t>
+              <w:t>/LF40/, /LF50/</w:t>
             </w:r>
           </w:p>
         </w:tc>
@@ -8933,7 +8673,7 @@
                 <w:color w:val="auto"/>
                 <w:lang w:val="en-GB"/>
               </w:rPr>
-              <w:t>/</w:t>
+              <w:t>/LD20/</w:t>
             </w:r>
             <w:r>
               <w:rPr>
@@ -8942,7 +8682,7 @@
                 <w:color w:val="auto"/>
                 <w:lang w:val="en-GB"/>
               </w:rPr>
-              <w:t>NF20</w:t>
+              <w:t>,</w:t>
             </w:r>
             <w:r>
               <w:rPr>
@@ -8951,7 +8691,7 @@
                 <w:color w:val="auto"/>
                 <w:lang w:val="en-GB"/>
               </w:rPr>
-              <w:t>/</w:t>
+              <w:t xml:space="preserve"> </w:t>
             </w:r>
             <w:r>
               <w:rPr>
@@ -8960,60 +8700,7 @@
                 <w:color w:val="auto"/>
                 <w:lang w:val="en-GB"/>
               </w:rPr>
-              <w:t>,</w:t>
-            </w:r>
-            <w:r>
-              <w:rPr>
-                <w:rStyle w:val="Erluterungen"/>
-                <w:rFonts w:asciiTheme="minorHAnsi" w:hAnsiTheme="minorHAnsi" w:cstheme="minorHAnsi"/>
-                <w:lang w:val="en-GB"/>
-              </w:rPr>
-              <w:t xml:space="preserve"> </w:t>
-            </w:r>
-            <w:r>
-              <w:rPr>
-                <w:rStyle w:val="Erluterungen"/>
-                <w:rFonts w:asciiTheme="minorHAnsi" w:hAnsiTheme="minorHAnsi" w:cstheme="minorHAnsi"/>
-                <w:color w:val="auto"/>
-                <w:lang w:val="en-GB"/>
-              </w:rPr>
-              <w:t>/</w:t>
-            </w:r>
-            <w:r>
-              <w:rPr>
-                <w:rStyle w:val="Erluterungen"/>
-                <w:rFonts w:asciiTheme="minorHAnsi" w:hAnsiTheme="minorHAnsi" w:cstheme="minorHAnsi"/>
-                <w:color w:val="auto"/>
-                <w:lang w:val="en-GB"/>
-              </w:rPr>
-              <w:t>LD10</w:t>
-            </w:r>
-            <w:r>
-              <w:rPr>
-                <w:rStyle w:val="Erluterungen"/>
-                <w:rFonts w:asciiTheme="minorHAnsi" w:hAnsiTheme="minorHAnsi" w:cstheme="minorHAnsi"/>
-                <w:color w:val="auto"/>
-                <w:lang w:val="en-GB"/>
-              </w:rPr>
-              <w:t>/</w:t>
-            </w:r>
-            <w:r>
-              <w:rPr>
-                <w:rStyle w:val="Erluterungen"/>
-                <w:rFonts w:asciiTheme="minorHAnsi" w:hAnsiTheme="minorHAnsi" w:cstheme="minorHAnsi"/>
-                <w:color w:val="auto"/>
-                <w:lang w:val="en-GB"/>
-              </w:rPr>
-              <w:t>, /LD20/, /LF30/</w:t>
-            </w:r>
-            <w:r>
-              <w:rPr>
-                <w:rStyle w:val="Erluterungen"/>
-                <w:rFonts w:asciiTheme="minorHAnsi" w:hAnsiTheme="minorHAnsi" w:cstheme="minorHAnsi"/>
-                <w:color w:val="auto"/>
-                <w:lang w:val="en-GB"/>
-              </w:rPr>
-              <w:t>, /NF50/</w:t>
+              <w:t>/LF10/</w:t>
             </w:r>
           </w:p>
         </w:tc>
@@ -9392,8 +9079,8 @@
         </w:rPr>
       </w:pPr>
       <w:bookmarkStart w:id="43" w:name="_Toc8402766"/>
-      <w:bookmarkStart w:id="44" w:name="_Toc23003016"/>
-      <w:bookmarkStart w:id="45" w:name="_Toc55828869"/>
+      <w:bookmarkStart w:id="44" w:name="_Toc55828869"/>
+      <w:bookmarkStart w:id="45" w:name="_Toc23003016"/>
       <w:r>
         <w:rPr>
           <w:lang w:val="en-GB"/>
@@ -9419,7 +9106,7 @@
         </w:rPr>
         <w:t>Logger</w:t>
       </w:r>
-      <w:bookmarkEnd w:id="45"/>
+      <w:bookmarkEnd w:id="44"/>
     </w:p>
     <w:p>
       <w:pPr>
@@ -9449,7 +9136,21 @@
         <w:rPr>
           <w:lang w:val="en-GB"/>
         </w:rPr>
-        <w:t xml:space="preserve"> errors and bugs. </w:t>
+        <w:t xml:space="preserve"> errors and bugs.</w:t>
+      </w:r>
+      <w:r>
+        <w:rPr>
+          <w:lang w:val="en-GB"/>
+        </w:rPr>
+        <w:t xml:space="preserve"> All events will also be written to the console.</w:t>
+      </w:r>
+      <w:bookmarkStart w:id="46" w:name="_GoBack"/>
+      <w:bookmarkEnd w:id="46"/>
+      <w:r>
+        <w:rPr>
+          <w:lang w:val="en-GB"/>
+        </w:rPr>
+        <w:t xml:space="preserve"> </w:t>
       </w:r>
     </w:p>
     <w:p>
@@ -9598,43 +9299,7 @@
                 <w:color w:val="auto"/>
                 <w:lang w:val="en-GB"/>
               </w:rPr>
-              <w:t>/</w:t>
-            </w:r>
-            <w:r>
-              <w:rPr>
-                <w:rStyle w:val="Erluterungen"/>
-                <w:rFonts w:asciiTheme="minorHAnsi" w:hAnsiTheme="minorHAnsi" w:cstheme="minorHAnsi"/>
-                <w:color w:val="auto"/>
-                <w:lang w:val="en-GB"/>
-              </w:rPr>
-              <w:t>N</w:t>
-            </w:r>
-            <w:r>
-              <w:rPr>
-                <w:rStyle w:val="Erluterungen"/>
-                <w:rFonts w:asciiTheme="minorHAnsi" w:hAnsiTheme="minorHAnsi" w:cstheme="minorHAnsi"/>
-                <w:color w:val="auto"/>
-                <w:lang w:val="en-GB"/>
-              </w:rPr>
-              <w:t>F</w:t>
-            </w:r>
-            <w:r>
-              <w:rPr>
-                <w:rStyle w:val="Erluterungen"/>
-                <w:rFonts w:asciiTheme="minorHAnsi" w:hAnsiTheme="minorHAnsi" w:cstheme="minorHAnsi"/>
-                <w:color w:val="auto"/>
-                <w:lang w:val="en-GB"/>
-              </w:rPr>
-              <w:t>4</w:t>
-            </w:r>
-            <w:r>
-              <w:rPr>
-                <w:rStyle w:val="Erluterungen"/>
-                <w:rFonts w:asciiTheme="minorHAnsi" w:hAnsiTheme="minorHAnsi" w:cstheme="minorHAnsi"/>
-                <w:color w:val="auto"/>
-                <w:lang w:val="en-GB"/>
-              </w:rPr>
-              <w:t>0/</w:t>
+              <w:t>/LF60/</w:t>
             </w:r>
           </w:p>
         </w:tc>
@@ -9914,7 +9579,7 @@
       <w:pPr>
         <w:pStyle w:val="berschrift1"/>
       </w:pPr>
-      <w:bookmarkStart w:id="46" w:name="_Toc55828870"/>
+      <w:bookmarkStart w:id="47" w:name="_Toc55828870"/>
       <w:r>
         <w:lastRenderedPageBreak/>
         <w:t>Technical Concepts</w:t>
@@ -9922,8 +9587,8 @@
       <w:bookmarkEnd w:id="36"/>
       <w:bookmarkEnd w:id="37"/>
       <w:bookmarkEnd w:id="38"/>
-      <w:bookmarkEnd w:id="44"/>
-      <w:bookmarkEnd w:id="46"/>
+      <w:bookmarkEnd w:id="45"/>
+      <w:bookmarkEnd w:id="47"/>
     </w:p>
     <w:p>
       <w:pPr>
@@ -9933,14 +9598,14 @@
           <w:lang w:val="en-GB"/>
         </w:rPr>
       </w:pPr>
-      <w:bookmarkStart w:id="47" w:name="_Toc55828871"/>
+      <w:bookmarkStart w:id="48" w:name="_Toc55828871"/>
       <w:r>
         <w:rPr>
           <w:lang w:val="en-GB"/>
         </w:rPr>
         <w:t>Persistence</w:t>
       </w:r>
-      <w:bookmarkEnd w:id="47"/>
+      <w:bookmarkEnd w:id="48"/>
     </w:p>
     <w:p>
       <w:pPr>
@@ -9994,18 +9659,18 @@
           <w:lang w:val="en-GB"/>
         </w:rPr>
       </w:pPr>
-      <w:bookmarkStart w:id="48" w:name="_Toc522174002"/>
-      <w:bookmarkStart w:id="49" w:name="_Toc23003018"/>
-      <w:bookmarkStart w:id="50" w:name="_Toc55828872"/>
+      <w:bookmarkStart w:id="49" w:name="_Toc522174002"/>
+      <w:bookmarkStart w:id="50" w:name="_Toc23003018"/>
+      <w:bookmarkStart w:id="51" w:name="_Toc55828872"/>
       <w:r>
         <w:rPr>
           <w:lang w:val="en-GB"/>
         </w:rPr>
         <w:t>User Interface</w:t>
       </w:r>
-      <w:bookmarkEnd w:id="48"/>
       <w:bookmarkEnd w:id="49"/>
       <w:bookmarkEnd w:id="50"/>
+      <w:bookmarkEnd w:id="51"/>
     </w:p>
     <w:p>
       <w:pPr>
@@ -10037,28 +9702,28 @@
           <w:lang w:val="en-GB"/>
         </w:rPr>
       </w:pPr>
-      <w:bookmarkStart w:id="51" w:name="_Toc161293463"/>
-      <w:bookmarkStart w:id="52" w:name="_Toc163654679"/>
-      <w:bookmarkStart w:id="53" w:name="_Toc522174003"/>
-      <w:bookmarkStart w:id="54" w:name="_Toc23003019"/>
-      <w:bookmarkStart w:id="55" w:name="_Toc55828873"/>
+      <w:bookmarkStart w:id="52" w:name="_Toc161293463"/>
+      <w:bookmarkStart w:id="53" w:name="_Toc163654679"/>
+      <w:bookmarkStart w:id="54" w:name="_Toc522174003"/>
+      <w:bookmarkStart w:id="55" w:name="_Toc23003019"/>
+      <w:bookmarkStart w:id="56" w:name="_Toc55828873"/>
       <w:r>
         <w:rPr>
           <w:lang w:val="en-GB"/>
         </w:rPr>
         <w:t>Erg</w:t>
       </w:r>
-      <w:bookmarkEnd w:id="51"/>
       <w:bookmarkEnd w:id="52"/>
       <w:bookmarkEnd w:id="53"/>
       <w:bookmarkEnd w:id="54"/>
+      <w:bookmarkEnd w:id="55"/>
       <w:r>
         <w:rPr>
           <w:lang w:val="en-GB"/>
         </w:rPr>
         <w:t>onomics</w:t>
       </w:r>
-      <w:bookmarkEnd w:id="55"/>
+      <w:bookmarkEnd w:id="56"/>
     </w:p>
     <w:p>
       <w:pPr>
@@ -10105,22 +9770,22 @@
           <w:lang w:val="en-GB"/>
         </w:rPr>
       </w:pPr>
-      <w:bookmarkStart w:id="56" w:name="_Toc161293468"/>
-      <w:bookmarkStart w:id="57" w:name="_Toc163654684"/>
-      <w:bookmarkStart w:id="58" w:name="_Toc522174006"/>
-      <w:bookmarkStart w:id="59" w:name="_Toc23003022"/>
-      <w:bookmarkStart w:id="60" w:name="_Toc55828874"/>
+      <w:bookmarkStart w:id="57" w:name="_Toc161293468"/>
+      <w:bookmarkStart w:id="58" w:name="_Toc163654684"/>
+      <w:bookmarkStart w:id="59" w:name="_Toc522174006"/>
+      <w:bookmarkStart w:id="60" w:name="_Toc23003022"/>
+      <w:bookmarkStart w:id="61" w:name="_Toc55828874"/>
       <w:r>
         <w:rPr>
           <w:lang w:val="en-GB"/>
         </w:rPr>
         <w:t>Communication with other IT-Systems</w:t>
       </w:r>
-      <w:bookmarkEnd w:id="56"/>
       <w:bookmarkEnd w:id="57"/>
       <w:bookmarkEnd w:id="58"/>
       <w:bookmarkEnd w:id="59"/>
       <w:bookmarkEnd w:id="60"/>
+      <w:bookmarkEnd w:id="61"/>
     </w:p>
     <w:p>
       <w:pPr>
@@ -10176,11 +9841,11 @@
           <w:lang w:val="en-GB"/>
         </w:rPr>
       </w:pPr>
-      <w:bookmarkStart w:id="61" w:name="_Toc161293479"/>
-      <w:bookmarkStart w:id="62" w:name="_Toc163654686"/>
-      <w:bookmarkStart w:id="63" w:name="_Toc522174008"/>
-      <w:bookmarkStart w:id="64" w:name="_Toc23003024"/>
-      <w:bookmarkStart w:id="65" w:name="_Toc55828875"/>
+      <w:bookmarkStart w:id="62" w:name="_Toc161293479"/>
+      <w:bookmarkStart w:id="63" w:name="_Toc163654686"/>
+      <w:bookmarkStart w:id="64" w:name="_Toc522174008"/>
+      <w:bookmarkStart w:id="65" w:name="_Toc23003024"/>
+      <w:bookmarkStart w:id="66" w:name="_Toc55828875"/>
       <w:r>
         <w:rPr>
           <w:lang w:val="en-GB"/>
@@ -10190,11 +9855,11 @@
       <w:r>
         <w:t>Validation</w:t>
       </w:r>
-      <w:bookmarkEnd w:id="61"/>
       <w:bookmarkEnd w:id="62"/>
       <w:bookmarkEnd w:id="63"/>
       <w:bookmarkEnd w:id="64"/>
       <w:bookmarkEnd w:id="65"/>
+      <w:bookmarkEnd w:id="66"/>
     </w:p>
     <w:p>
       <w:pPr>
@@ -10228,18 +9893,18 @@
           <w:lang w:val="en-GB"/>
         </w:rPr>
       </w:pPr>
-      <w:bookmarkStart w:id="66" w:name="_Toc522174009"/>
-      <w:bookmarkStart w:id="67" w:name="_Toc23003025"/>
-      <w:bookmarkStart w:id="68" w:name="_Toc55828876"/>
+      <w:bookmarkStart w:id="67" w:name="_Toc522174009"/>
+      <w:bookmarkStart w:id="68" w:name="_Toc23003025"/>
+      <w:bookmarkStart w:id="69" w:name="_Toc55828876"/>
       <w:r>
         <w:rPr>
           <w:lang w:val="en-GB"/>
         </w:rPr>
         <w:t>Exception Handling</w:t>
       </w:r>
-      <w:bookmarkEnd w:id="66"/>
       <w:bookmarkEnd w:id="67"/>
       <w:bookmarkEnd w:id="68"/>
+      <w:bookmarkEnd w:id="69"/>
     </w:p>
     <w:p>
       <w:pPr>
@@ -10279,14 +9944,14 @@
           <w:lang w:val="en-GB"/>
         </w:rPr>
       </w:pPr>
-      <w:bookmarkStart w:id="69" w:name="_Toc55828877"/>
+      <w:bookmarkStart w:id="70" w:name="_Toc55828877"/>
       <w:r>
         <w:rPr>
           <w:lang w:val="en-GB"/>
         </w:rPr>
         <w:t>Logging</w:t>
       </w:r>
-      <w:bookmarkEnd w:id="69"/>
+      <w:bookmarkEnd w:id="70"/>
     </w:p>
     <w:p>
       <w:pPr>
@@ -10354,22 +10019,22 @@
           <w:lang w:val="en-GB"/>
         </w:rPr>
       </w:pPr>
-      <w:bookmarkStart w:id="70" w:name="_Toc161293476"/>
-      <w:bookmarkStart w:id="71" w:name="_Toc163654693"/>
-      <w:bookmarkStart w:id="72" w:name="_Toc522174013"/>
-      <w:bookmarkStart w:id="73" w:name="_Toc23003029"/>
-      <w:bookmarkStart w:id="74" w:name="_Toc55828878"/>
+      <w:bookmarkStart w:id="71" w:name="_Toc161293476"/>
+      <w:bookmarkStart w:id="72" w:name="_Toc163654693"/>
+      <w:bookmarkStart w:id="73" w:name="_Toc522174013"/>
+      <w:bookmarkStart w:id="74" w:name="_Toc23003029"/>
+      <w:bookmarkStart w:id="75" w:name="_Toc55828878"/>
       <w:r>
         <w:rPr>
           <w:lang w:val="en-GB"/>
         </w:rPr>
         <w:t>Internationalisation</w:t>
       </w:r>
-      <w:bookmarkEnd w:id="70"/>
       <w:bookmarkEnd w:id="71"/>
       <w:bookmarkEnd w:id="72"/>
       <w:bookmarkEnd w:id="73"/>
       <w:bookmarkEnd w:id="74"/>
+      <w:bookmarkEnd w:id="75"/>
     </w:p>
     <w:p>
       <w:pPr>
@@ -10437,9 +10102,9 @@
           <w:lang w:val="en-GB"/>
         </w:rPr>
       </w:pPr>
-      <w:bookmarkStart w:id="75" w:name="_Toc522174015"/>
-      <w:bookmarkStart w:id="76" w:name="_Toc23003031"/>
-      <w:bookmarkStart w:id="77" w:name="_Toc55828879"/>
+      <w:bookmarkStart w:id="76" w:name="_Toc522174015"/>
+      <w:bookmarkStart w:id="77" w:name="_Toc23003031"/>
+      <w:bookmarkStart w:id="78" w:name="_Toc55828879"/>
       <w:r>
         <w:rPr>
           <w:lang w:val="en-GB"/>
@@ -10447,9 +10112,9 @@
         <w:lastRenderedPageBreak/>
         <w:t>Testability</w:t>
       </w:r>
-      <w:bookmarkEnd w:id="75"/>
       <w:bookmarkEnd w:id="76"/>
       <w:bookmarkEnd w:id="77"/>
+      <w:bookmarkEnd w:id="78"/>
     </w:p>
     <w:p>
       <w:pPr>
@@ -10474,21 +10139,7 @@
         <w:rPr>
           <w:lang w:val="en-GB"/>
         </w:rPr>
-        <w:t xml:space="preserve">To test the whole system working together, we will design a test plan for </w:t>
-      </w:r>
-      <w:proofErr w:type="spellStart"/>
-      <w:r>
-        <w:rPr>
-          <w:lang w:val="en-GB"/>
-        </w:rPr>
-        <w:t>testmanger</w:t>
-      </w:r>
-      <w:proofErr w:type="spellEnd"/>
-      <w:r>
-        <w:rPr>
-          <w:lang w:val="en-GB"/>
-        </w:rPr>
-        <w:t>. It will be a manual test.</w:t>
+        <w:t>To test the whole system working together, we will design a test plan for testmanger. It will be a manual test.</w:t>
       </w:r>
     </w:p>
     <w:p>
@@ -10511,20 +10162,20 @@
           <w:lang w:val="en-GB"/>
         </w:rPr>
       </w:pPr>
-      <w:bookmarkStart w:id="78" w:name="_Toc163654697"/>
-      <w:bookmarkStart w:id="79" w:name="_Toc522174017"/>
-      <w:bookmarkStart w:id="80" w:name="_Toc23003033"/>
-      <w:bookmarkStart w:id="81" w:name="_Toc55828880"/>
+      <w:bookmarkStart w:id="79" w:name="_Toc163654697"/>
+      <w:bookmarkStart w:id="80" w:name="_Toc522174017"/>
+      <w:bookmarkStart w:id="81" w:name="_Toc23003033"/>
+      <w:bookmarkStart w:id="82" w:name="_Toc55828880"/>
       <w:r>
         <w:rPr>
           <w:lang w:val="en-GB"/>
         </w:rPr>
         <w:t>Availability</w:t>
       </w:r>
-      <w:bookmarkEnd w:id="78"/>
       <w:bookmarkEnd w:id="79"/>
       <w:bookmarkEnd w:id="80"/>
       <w:bookmarkEnd w:id="81"/>
+      <w:bookmarkEnd w:id="82"/>
     </w:p>
     <w:p>
       <w:pPr>
@@ -10592,14 +10243,14 @@
       <w:pPr>
         <w:pStyle w:val="berschrift1"/>
       </w:pPr>
-      <w:bookmarkStart w:id="82" w:name="_Toc23003034"/>
-      <w:bookmarkStart w:id="83" w:name="_Toc522174018"/>
+      <w:bookmarkStart w:id="83" w:name="_Toc23003034"/>
       <w:bookmarkStart w:id="84" w:name="_Toc55828881"/>
+      <w:bookmarkStart w:id="85" w:name="_Toc522174018"/>
       <w:r>
         <w:lastRenderedPageBreak/>
         <w:t>Figures</w:t>
       </w:r>
-      <w:bookmarkEnd w:id="82"/>
+      <w:bookmarkEnd w:id="83"/>
       <w:bookmarkEnd w:id="84"/>
     </w:p>
     <w:p>
@@ -10776,7 +10427,7 @@
         <w:fldChar w:fldCharType="end"/>
       </w:r>
     </w:p>
-    <w:bookmarkEnd w:id="83"/>
+    <w:bookmarkEnd w:id="85"/>
     <w:p>
       <w:pPr>
         <w:jc w:val="left"/>
@@ -10793,7 +10444,7 @@
         <w:br w:type="page"/>
       </w:r>
     </w:p>
-    <w:bookmarkStart w:id="85" w:name="_Toc55828882" w:displacedByCustomXml="next"/>
+    <w:bookmarkStart w:id="86" w:name="_Toc55828882" w:displacedByCustomXml="next"/>
     <w:sdt>
       <w:sdtPr>
         <w:rPr>
@@ -10823,7 +10474,7 @@
             </w:rPr>
             <w:t>References</w:t>
           </w:r>
-          <w:bookmarkEnd w:id="85"/>
+          <w:bookmarkEnd w:id="86"/>
         </w:p>
         <w:sdt>
           <w:sdtPr>
@@ -11023,8 +10674,6 @@
                 <w:fldChar w:fldCharType="end"/>
               </w:r>
             </w:p>
-            <w:bookmarkStart w:id="86" w:name="_GoBack" w:displacedByCustomXml="next"/>
-            <w:bookmarkEnd w:id="86" w:displacedByCustomXml="next"/>
           </w:sdtContent>
         </w:sdt>
       </w:sdtContent>
@@ -11303,7 +10952,7 @@
         <w:noProof/>
         <w:lang w:val="en-GB"/>
       </w:rPr>
-      <w:t>09/11/2020</w:t>
+      <w:t>12/11/2020</w:t>
     </w:r>
     <w:r>
       <w:rPr>
@@ -15332,7 +14981,7 @@
 </file>
 
 <file path=customXml/itemProps1.xml><?xml version="1.0" encoding="utf-8"?>
-<ds:datastoreItem xmlns:ds="http://schemas.openxmlformats.org/officeDocument/2006/customXml" ds:itemID="{4BF1790C-882A-4641-B4D2-222C307936DE}">
+<ds:datastoreItem xmlns:ds="http://schemas.openxmlformats.org/officeDocument/2006/customXml" ds:itemID="{FD8D66A3-8182-476F-90D4-65049690640B}">
   <ds:schemaRefs>
     <ds:schemaRef ds:uri="http://schemas.openxmlformats.org/officeDocument/2006/bibliography"/>
   </ds:schemaRefs>

</xml_diff>